<commit_message>
Fix: Sanitize titles to prevent mobile HTML issues
</commit_message>
<xml_diff>
--- a/templates/Content_Schedule_INPUT/Content-Schedule-Template-DEC.docx
+++ b/templates/Content_Schedule_INPUT/Content-Schedule-Template-DEC.docx
@@ -367,15 +367,15 @@
         <w:tblLook w:val="04A0" w:firstRow="1" w:lastRow="0" w:firstColumn="1" w:lastColumn="0" w:noHBand="0" w:noVBand="1"/>
       </w:tblPr>
       <w:tblGrid>
-        <w:gridCol w:w="1237"/>
+        <w:gridCol w:w="1235"/>
         <w:gridCol w:w="653"/>
-        <w:gridCol w:w="905"/>
-        <w:gridCol w:w="673"/>
-        <w:gridCol w:w="1860"/>
+        <w:gridCol w:w="904"/>
+        <w:gridCol w:w="672"/>
+        <w:gridCol w:w="1868"/>
         <w:gridCol w:w="532"/>
-        <w:gridCol w:w="673"/>
-        <w:gridCol w:w="1870"/>
-        <w:gridCol w:w="603"/>
+        <w:gridCol w:w="672"/>
+        <w:gridCol w:w="1868"/>
+        <w:gridCol w:w="602"/>
       </w:tblGrid>
       <w:tr>
         <w:tc>
@@ -1272,7 +1272,62 @@
           </w:tcPr>
           <w:p>
             <w:r>
-              <w:t>Sour Lemon OG × Pineapple Jack is one of those blends where the brightness, the tartness, and the tropical layers all intersect in a way that feels intentional...because it is.</w:t>
+              <w:t>Sour Lemon OG × Pineapple Jack is one of those blends where the brightness, the tartness, and the tropical layers all intersect in an intentional way.</w:t>
+            </w:r>
+          </w:p>
+          <w:p/>
+          <w:p>
+            <w:r>
+              <w:t>THE BACKSTORY:</w:t>
+            </w:r>
+          </w:p>
+          <w:p/>
+          <w:p>
+            <w:r>
+              <w:t>Sour Lemon OG traces back to California’s love for sharp, sativa-leaning citrus strains. It became known for its clean lemon-zest bite and uplifting aromatic profile. Pineapple Jack, a descendant of Jack Herer lineages, brought a tropical twist to the citrus category of pineapple sweetness, energetic aroma, and a signature sunny character. Both strains represent California’s citrus wave era, where growers experimented with high-terpene, fruit-forward genetics.</w:t>
+            </w:r>
+          </w:p>
+          <w:p/>
+          <w:p>
+            <w:r>
+              <w:t>FLAVOR PROFILE:</w:t>
+            </w:r>
+          </w:p>
+          <w:p/>
+          <w:p>
+            <w:r>
+              <w:t>Sour Lemon OG brings zesty lemon peel, tangy acidity, and a crisp herbal edge. Pineapple Jack adds pineapple sweetness, bright tropical aromatics, and that signature Jack-style “electric” freshness. Together, you get a layered citrus experience: the sharpness of lemon lifted by a sweeter tropical top note. </w:t>
+            </w:r>
+          </w:p>
+          <w:p/>
+          <w:p>
+            <w:r>
+              <w:t>WILL IT BLEND?:</w:t>
+            </w:r>
+          </w:p>
+          <w:p>
+            <w:r>
+              <w:t>This combo works because the strains complement rather than compete. Sour Lemon OG brings the tart backbone, while Pineapple Jack has a sweet, aromatic finish. The contrast between tangy lemon and juicy pineapple creates a dynamic profile with each pull.</w:t>
+            </w:r>
+          </w:p>
+          <w:p>
+            <w:r>
+              <w:t>CULTURE CHECK: </w:t>
+            </w:r>
+          </w:p>
+          <w:p>
+            <w:r>
+              <w:t> LA has a long history with citrus-heavy strains; what’s your favorite lemon or tropical strain that actually surprised you?</w:t>
+            </w:r>
+          </w:p>
+          <w:p>
+            <w:r>
+              <w:t>Hashtags:</w:t>
+            </w:r>
+          </w:p>
+          <w:p>
+            <w:r>
+              <w:t>#WillItBlend #SourLemonOG #PineappleJack #SmoothieBar #DualTank #CannabisEducation #FlavorSpotlight #StrainPairing #CitrusStrains #LACannabis</w:t>
             </w:r>
           </w:p>
         </w:tc>
@@ -1638,10 +1693,7 @@
               <w:spacing w:after="150"/>
             </w:pPr>
             <w:r>
-              <w:t>Genetics</w:t>
-            </w:r>
-            <w:r>
-              <w:t xml:space="preserve"> &amp; Flavor</w:t>
+              <w:t>Vaporizer Safety &amp; Build Quality</w:t>
             </w:r>
           </w:p>
         </w:tc>
@@ -1713,261 +1765,6 @@
               <w:bottom w:w="100" w:type="dxa"/>
               <w:right w:w="100" w:type="dxa"/>
             </w:tcMar>
-          </w:tcPr>
-          <w:p/>
-        </w:tc>
-        <w:tc>
-          <w:tcPr>
-            <w:tcW w:w="0" w:type="auto"/>
-            <w:tcBorders>
-              <w:top w:val="single" w:sz="8" w:space="0" w:color="000000"/>
-              <w:left w:val="single" w:sz="8" w:space="0" w:color="000000"/>
-              <w:bottom w:val="single" w:sz="8" w:space="0" w:color="000000"/>
-              <w:right w:val="single" w:sz="8" w:space="0" w:color="000000"/>
-            </w:tcBorders>
-            <w:tcMar>
-              <w:top w:w="100" w:type="dxa"/>
-              <w:left w:w="100" w:type="dxa"/>
-              <w:bottom w:w="100" w:type="dxa"/>
-              <w:right w:w="100" w:type="dxa"/>
-            </w:tcMar>
-          </w:tcPr>
-          <w:p>
-            <w:r>
-              <w:t xml:space="preserve">Flavor runs in the family. </w:t>
-            </w:r>
-            <w:r>
-              <w:rPr>
-                <w:rFonts w:ascii="Segoe UI Emoji" w:hAnsi="Segoe UI Emoji" w:cs="Segoe UI Emoji"/>
-              </w:rPr>
-              <w:t>🍓🍋</w:t>
-            </w:r>
-          </w:p>
-          <w:p/>
-          <w:p>
-            <w:r>
-              <w:t>What you taste starts with genetics. Let’s break down how lineage</w:t>
-            </w:r>
-            <w:r>
-              <w:t xml:space="preserve"> </w:t>
-            </w:r>
-            <w:r>
-              <w:t xml:space="preserve">influences </w:t>
-            </w:r>
-            <w:r>
-              <w:t>your experience</w:t>
-            </w:r>
-            <w:r>
-              <w:t xml:space="preserve">. </w:t>
-            </w:r>
-            <w:r>
-              <w:rPr>
-                <w:rFonts w:ascii="Segoe UI Emoji" w:hAnsi="Segoe UI Emoji" w:cs="Segoe UI Emoji"/>
-              </w:rPr>
-              <w:t>🌱</w:t>
-            </w:r>
-          </w:p>
-          <w:p/>
-          <w:p/>
-          <w:p/>
-          <w:p/>
-        </w:tc>
-        <w:tc>
-          <w:tcPr>
-            <w:tcW w:w="0" w:type="auto"/>
-            <w:tcBorders>
-              <w:top w:val="single" w:sz="8" w:space="0" w:color="000000"/>
-              <w:left w:val="single" w:sz="8" w:space="0" w:color="000000"/>
-              <w:bottom w:val="single" w:sz="8" w:space="0" w:color="000000"/>
-              <w:right w:val="single" w:sz="8" w:space="0" w:color="000000"/>
-            </w:tcBorders>
-            <w:tcMar>
-              <w:top w:w="100" w:type="dxa"/>
-              <w:left w:w="100" w:type="dxa"/>
-              <w:bottom w:w="100" w:type="dxa"/>
-              <w:right w:w="100" w:type="dxa"/>
-            </w:tcMar>
-          </w:tcPr>
-          <w:p>
-            <w:pPr>
-              <w:spacing w:after="150"/>
-            </w:pPr>
-          </w:p>
-        </w:tc>
-        <w:tc>
-          <w:tcPr>
-            <w:tcW w:w="0" w:type="auto"/>
-            <w:tcBorders>
-              <w:top w:val="single" w:sz="8" w:space="0" w:color="000000"/>
-              <w:left w:val="single" w:sz="8" w:space="0" w:color="000000"/>
-              <w:bottom w:val="single" w:sz="8" w:space="0" w:color="000000"/>
-              <w:right w:val="single" w:sz="8" w:space="0" w:color="000000"/>
-            </w:tcBorders>
-            <w:tcMar>
-              <w:top w:w="100" w:type="dxa"/>
-              <w:left w:w="100" w:type="dxa"/>
-              <w:bottom w:w="100" w:type="dxa"/>
-              <w:right w:w="100" w:type="dxa"/>
-            </w:tcMar>
-          </w:tcPr>
-          <w:p>
-            <w:pPr>
-              <w:spacing w:after="150"/>
-            </w:pPr>
-          </w:p>
-        </w:tc>
-        <w:tc>
-          <w:tcPr>
-            <w:tcW w:w="0" w:type="auto"/>
-            <w:tcBorders>
-              <w:top w:val="single" w:sz="8" w:space="0" w:color="000000"/>
-              <w:left w:val="single" w:sz="8" w:space="0" w:color="000000"/>
-              <w:bottom w:val="single" w:sz="8" w:space="0" w:color="000000"/>
-              <w:right w:val="single" w:sz="8" w:space="0" w:color="000000"/>
-            </w:tcBorders>
-            <w:tcMar>
-              <w:top w:w="100" w:type="dxa"/>
-              <w:left w:w="100" w:type="dxa"/>
-              <w:bottom w:w="100" w:type="dxa"/>
-              <w:right w:w="100" w:type="dxa"/>
-            </w:tcMar>
-          </w:tcPr>
-          <w:p>
-            <w:pPr>
-              <w:spacing w:after="150"/>
-            </w:pPr>
-            <w:r>
-              <w:t>#Smoothiebar #blend2 #CannabisEducation #whatsyourblend</w:t>
-            </w:r>
-          </w:p>
-        </w:tc>
-        <w:tc>
-          <w:tcPr>
-            <w:tcW w:w="688" w:type="dxa"/>
-            <w:tcBorders>
-              <w:top w:val="single" w:sz="8" w:space="0" w:color="000000"/>
-              <w:left w:val="single" w:sz="8" w:space="0" w:color="000000"/>
-              <w:bottom w:val="single" w:sz="8" w:space="0" w:color="000000"/>
-              <w:right w:val="single" w:sz="8" w:space="0" w:color="000000"/>
-            </w:tcBorders>
-            <w:tcMar>
-              <w:top w:w="100" w:type="dxa"/>
-              <w:left w:w="100" w:type="dxa"/>
-              <w:bottom w:w="100" w:type="dxa"/>
-              <w:right w:w="100" w:type="dxa"/>
-            </w:tcMar>
-          </w:tcPr>
-          <w:p>
-            <w:pPr>
-              <w:spacing w:after="150"/>
-            </w:pPr>
-            <w:r>
-              <w:t>Post</w:t>
-            </w:r>
-          </w:p>
-        </w:tc>
-      </w:tr>
-      <w:tr>
-        <w:tc>
-          <w:tcPr>
-            <w:tcW w:w="0" w:type="auto"/>
-            <w:tcBorders>
-              <w:top w:val="single" w:sz="8" w:space="0" w:color="000000"/>
-              <w:left w:val="single" w:sz="8" w:space="0" w:color="000000"/>
-              <w:bottom w:val="single" w:sz="8" w:space="0" w:color="000000"/>
-              <w:right w:val="single" w:sz="8" w:space="0" w:color="000000"/>
-            </w:tcBorders>
-            <w:tcMar>
-              <w:top w:w="100" w:type="dxa"/>
-              <w:left w:w="100" w:type="dxa"/>
-              <w:bottom w:w="100" w:type="dxa"/>
-              <w:right w:w="100" w:type="dxa"/>
-            </w:tcMar>
-            <w:hideMark/>
-          </w:tcPr>
-          <w:p>
-            <w:pPr>
-              <w:spacing w:after="150"/>
-            </w:pPr>
-            <w:r>
-              <w:t>W</w:t>
-            </w:r>
-            <w:r>
-              <w:t>ill It Blend: Cherry Limeade x Zeven Up</w:t>
-            </w:r>
-          </w:p>
-        </w:tc>
-        <w:tc>
-          <w:tcPr>
-            <w:tcW w:w="0" w:type="auto"/>
-            <w:tcBorders>
-              <w:top w:val="single" w:sz="8" w:space="0" w:color="000000"/>
-              <w:left w:val="single" w:sz="8" w:space="0" w:color="000000"/>
-              <w:bottom w:val="single" w:sz="8" w:space="0" w:color="000000"/>
-              <w:right w:val="single" w:sz="8" w:space="0" w:color="000000"/>
-            </w:tcBorders>
-            <w:tcMar>
-              <w:top w:w="100" w:type="dxa"/>
-              <w:left w:w="100" w:type="dxa"/>
-              <w:bottom w:w="100" w:type="dxa"/>
-              <w:right w:w="100" w:type="dxa"/>
-            </w:tcMar>
-            <w:hideMark/>
-          </w:tcPr>
-          <w:p>
-            <w:pPr>
-              <w:spacing w:after="150"/>
-            </w:pPr>
-            <w:r>
-              <w:t>12/</w:t>
-            </w:r>
-            <w:r>
-              <w:t>26</w:t>
-            </w:r>
-          </w:p>
-        </w:tc>
-        <w:tc>
-          <w:tcPr>
-            <w:tcW w:w="1054" w:type="dxa"/>
-            <w:tcBorders>
-              <w:top w:val="single" w:sz="8" w:space="0" w:color="000000"/>
-              <w:left w:val="single" w:sz="8" w:space="0" w:color="000000"/>
-              <w:bottom w:val="single" w:sz="8" w:space="0" w:color="000000"/>
-              <w:right w:val="single" w:sz="8" w:space="0" w:color="000000"/>
-            </w:tcBorders>
-            <w:tcMar>
-              <w:top w:w="100" w:type="dxa"/>
-              <w:left w:w="100" w:type="dxa"/>
-              <w:bottom w:w="100" w:type="dxa"/>
-              <w:right w:w="100" w:type="dxa"/>
-            </w:tcMar>
-            <w:hideMark/>
-          </w:tcPr>
-          <w:p>
-            <w:pPr>
-              <w:spacing w:after="150"/>
-            </w:pPr>
-            <w:r>
-              <w:t>12:00pm</w:t>
-            </w:r>
-          </w:p>
-        </w:tc>
-        <w:tc>
-          <w:tcPr>
-            <w:tcW w:w="774" w:type="dxa"/>
-            <w:tcBorders>
-              <w:top w:val="single" w:sz="8" w:space="0" w:color="000000"/>
-              <w:left w:val="single" w:sz="8" w:space="0" w:color="000000"/>
-              <w:bottom w:val="single" w:sz="8" w:space="0" w:color="000000"/>
-              <w:right w:val="single" w:sz="8" w:space="0" w:color="000000"/>
-            </w:tcBorders>
-            <w:tcMar>
-              <w:top w:w="100" w:type="dxa"/>
-              <w:left w:w="100" w:type="dxa"/>
-              <w:bottom w:w="100" w:type="dxa"/>
-              <w:right w:w="100" w:type="dxa"/>
-            </w:tcMar>
-            <w:hideMark/>
           </w:tcPr>
           <w:p>
             <w:hyperlink r:id="rId17" w:history="1">
@@ -2009,7 +1806,48 @@
               </w:r>
             </w:hyperlink>
           </w:p>
+          <w:p>
+            <w:hyperlink r:id="rId21" w:history="1">
+              <w:r>
+                <w:rPr>
+                  <w:rStyle w:val="Hyperlink"/>
+                </w:rPr>
+                <w:t>L5</w:t>
+              </w:r>
+            </w:hyperlink>
+          </w:p>
+          <w:p>
+            <w:hyperlink r:id="rId22" w:history="1">
+              <w:r>
+                <w:rPr>
+                  <w:rStyle w:val="Hyperlink"/>
+                </w:rPr>
+                <w:t>L6</w:t>
+              </w:r>
+            </w:hyperlink>
+          </w:p>
+          <w:p>
+            <w:hyperlink r:id="rId23" w:history="1">
+              <w:r>
+                <w:rPr>
+                  <w:rStyle w:val="Hyperlink"/>
+                </w:rPr>
+                <w:t>L7</w:t>
+              </w:r>
+            </w:hyperlink>
+          </w:p>
+          <w:p>
+            <w:hyperlink r:id="rId24" w:history="1">
+              <w:r>
+                <w:rPr>
+                  <w:rStyle w:val="Hyperlink"/>
+                </w:rPr>
+                <w:t>L8</w:t>
+              </w:r>
+            </w:hyperlink>
+          </w:p>
           <w:p/>
+          <w:p/>
         </w:tc>
         <w:tc>
           <w:tcPr>
@@ -2026,14 +1864,78 @@
               <w:bottom w:w="100" w:type="dxa"/>
               <w:right w:w="100" w:type="dxa"/>
             </w:tcMar>
-            <w:hideMark/>
-          </w:tcPr>
-          <w:p>
-            <w:r>
-              <w:t>Cherry fizz meets soda clarity. Built to feel bubbly, refreshing, and layered.</w:t>
-            </w:r>
-          </w:p>
-          <w:p/>
+          </w:tcPr>
+          <w:p>
+            <w:r>
+              <w:br/>
+              <w:t>The quality of a vape is about how it’s made just as much as how well it hits. Every component, such as the wick, coil, tank, and gaskets, interacts differently with heat and cannabis compounds. Educating yourself on what’s inside your vape will help you vape safely, so you can savor the flavor. </w:t>
+            </w:r>
+          </w:p>
+          <w:p>
+            <w:r>
+              <w:t>Vaporizer Materials Intro </w:t>
+            </w:r>
+          </w:p>
+          <w:p>
+            <w:r>
+              <w:t xml:space="preserve">A vaporizer device might seem simple at first, especially with the convenience of all-in-one technology, but vaporizers are made from several different materials. The best vaporizer technology differentiates itself, in part, by the quality and usage of these materials, so let’s go through the basics. </w:t>
+            </w:r>
+            <w:r>
+              <w:br/>
+            </w:r>
+            <w:r>
+              <w:br/>
+              <w:t>Glass: Glass is often used in vaporizer tanks. Some feature a non-reactive containment which helps preserve flavor and prevent chemical leaching. Although they do have a high tolerance to heat they can be extremely fragile, and breaks can be dangerous and messy</w:t>
+            </w:r>
+          </w:p>
+          <w:p>
+            <w:r>
+              <w:t>Ceramic: Ceramic is often seen in wicks and coils. Due to its ability to distribute and retain heat evenly , it can offer smooth vapor while protecting terpene profiles. Ceramic strikes a balance between flavor preservation, smoothness, and durability. These characteristics make it a popular choice for high-end cartridges focused on taste and experience. Smoothie Bar coils are made from high-quality, treated ceramic.</w:t>
+            </w:r>
+          </w:p>
+          <w:p>
+            <w:r>
+              <w:t>Stainless Steel: Stainless steel is a durable material that is resistant to corrosion. It is a common material used for coil housing, posts, and structural parts. However, metal can heat unevenly, potentially detracting from the experience, and some alloys have the tendency to corrode more when overheated, corrosion can lead to leeching and other inconsistencies in the product quality.</w:t>
+            </w:r>
+          </w:p>
+          <w:p>
+            <w:r>
+              <w:t>Plastics: Plastics are used in tanks, gaskets and mouthpieces. High-grade, food-safe plastics preserve and withstand heat quite well. Cheaper plastics on the other hand, are prone to degradation which can affect both taste and safety.</w:t>
+            </w:r>
+          </w:p>
+          <w:p>
+            <w:r>
+              <w:t>Safety Regulations:</w:t>
+            </w:r>
+            <w:r>
+              <w:br/>
+              <w:t>All vape cartridges in the United States must include overcharge or overcurrent protection. It functions as a safety mechanism that prevents excessive voltage. This helps to lessen the chances of damaging the battery or coil, and also helps to reduce the risk of incidents such as overheating or device failure. Smoothie Bar cartridges are an example of a product which includes this mandatory feature, as we are dedicated to ensuring your sessions are safe and reliable.</w:t>
+            </w:r>
+          </w:p>
+          <w:p>
+            <w:r>
+              <w:t>Concluding Thoughts</w:t>
+            </w:r>
+            <w:r>
+              <w:br/>
+              <w:t>At Smoothie Bar, we consider consumer safety a top priority. We carefully select cartridge materials to balance durability, and flavor integrity designed with safety in mind. We test the materials that go into our vapes through rigorous trials to ensure their performance. We manufacture a high quality product with the finest materials design to ensure  you get the cleanest, most consistent experience possible.</w:t>
+            </w:r>
+          </w:p>
+          <w:p>
+            <w:r>
+              <w:t>Have you noticed differences in durability or flavor based on the materials used in your cartridges? Tell us your experience! </w:t>
+            </w:r>
+          </w:p>
+          <w:p>
+            <w:r>
+              <w:t>#Smoothiebar #CannabisEducation #CartridgeSafety #MaterialMatters #smoothiEDU #WhatsYourBlend</w:t>
+            </w:r>
+          </w:p>
+          <w:p>
+            <w:r>
+              <w:br/>
+            </w:r>
+          </w:p>
         </w:tc>
         <w:tc>
           <w:tcPr>
@@ -2050,7 +1952,6 @@
               <w:bottom w:w="100" w:type="dxa"/>
               <w:right w:w="100" w:type="dxa"/>
             </w:tcMar>
-            <w:hideMark/>
           </w:tcPr>
           <w:p>
             <w:pPr>
@@ -2073,7 +1974,6 @@
               <w:bottom w:w="100" w:type="dxa"/>
               <w:right w:w="100" w:type="dxa"/>
             </w:tcMar>
-            <w:hideMark/>
           </w:tcPr>
           <w:p>
             <w:pPr>
@@ -2096,14 +1996,13 @@
               <w:bottom w:w="100" w:type="dxa"/>
               <w:right w:w="100" w:type="dxa"/>
             </w:tcMar>
-            <w:hideMark/>
           </w:tcPr>
           <w:p>
             <w:pPr>
               <w:spacing w:after="150"/>
             </w:pPr>
             <w:r>
-              <w:t>#WillItBlend </w:t>
+              <w:t>#Smoothiebar #blend2 #CannabisEducation #whatsyourblend</w:t>
             </w:r>
           </w:p>
         </w:tc>
@@ -2122,7 +2021,6 @@
               <w:bottom w:w="100" w:type="dxa"/>
               <w:right w:w="100" w:type="dxa"/>
             </w:tcMar>
-            <w:hideMark/>
           </w:tcPr>
           <w:p>
             <w:pPr>
@@ -2157,6 +2055,316 @@
               <w:spacing w:after="150"/>
             </w:pPr>
             <w:r>
+              <w:t>W</w:t>
+            </w:r>
+            <w:r>
+              <w:t>ill It Blend: Cherry Limeade x Zeven Up</w:t>
+            </w:r>
+          </w:p>
+        </w:tc>
+        <w:tc>
+          <w:tcPr>
+            <w:tcW w:w="0" w:type="auto"/>
+            <w:tcBorders>
+              <w:top w:val="single" w:sz="8" w:space="0" w:color="000000"/>
+              <w:left w:val="single" w:sz="8" w:space="0" w:color="000000"/>
+              <w:bottom w:val="single" w:sz="8" w:space="0" w:color="000000"/>
+              <w:right w:val="single" w:sz="8" w:space="0" w:color="000000"/>
+            </w:tcBorders>
+            <w:tcMar>
+              <w:top w:w="100" w:type="dxa"/>
+              <w:left w:w="100" w:type="dxa"/>
+              <w:bottom w:w="100" w:type="dxa"/>
+              <w:right w:w="100" w:type="dxa"/>
+            </w:tcMar>
+            <w:hideMark/>
+          </w:tcPr>
+          <w:p>
+            <w:pPr>
+              <w:spacing w:after="150"/>
+            </w:pPr>
+            <w:r>
+              <w:t>12/</w:t>
+            </w:r>
+            <w:r>
+              <w:t>26</w:t>
+            </w:r>
+          </w:p>
+        </w:tc>
+        <w:tc>
+          <w:tcPr>
+            <w:tcW w:w="1054" w:type="dxa"/>
+            <w:tcBorders>
+              <w:top w:val="single" w:sz="8" w:space="0" w:color="000000"/>
+              <w:left w:val="single" w:sz="8" w:space="0" w:color="000000"/>
+              <w:bottom w:val="single" w:sz="8" w:space="0" w:color="000000"/>
+              <w:right w:val="single" w:sz="8" w:space="0" w:color="000000"/>
+            </w:tcBorders>
+            <w:tcMar>
+              <w:top w:w="100" w:type="dxa"/>
+              <w:left w:w="100" w:type="dxa"/>
+              <w:bottom w:w="100" w:type="dxa"/>
+              <w:right w:w="100" w:type="dxa"/>
+            </w:tcMar>
+            <w:hideMark/>
+          </w:tcPr>
+          <w:p>
+            <w:pPr>
+              <w:spacing w:after="150"/>
+            </w:pPr>
+            <w:r>
+              <w:t>12:00pm</w:t>
+            </w:r>
+          </w:p>
+        </w:tc>
+        <w:tc>
+          <w:tcPr>
+            <w:tcW w:w="774" w:type="dxa"/>
+            <w:tcBorders>
+              <w:top w:val="single" w:sz="8" w:space="0" w:color="000000"/>
+              <w:left w:val="single" w:sz="8" w:space="0" w:color="000000"/>
+              <w:bottom w:val="single" w:sz="8" w:space="0" w:color="000000"/>
+              <w:right w:val="single" w:sz="8" w:space="0" w:color="000000"/>
+            </w:tcBorders>
+            <w:tcMar>
+              <w:top w:w="100" w:type="dxa"/>
+              <w:left w:w="100" w:type="dxa"/>
+              <w:bottom w:w="100" w:type="dxa"/>
+              <w:right w:w="100" w:type="dxa"/>
+            </w:tcMar>
+            <w:hideMark/>
+          </w:tcPr>
+          <w:p>
+            <w:hyperlink r:id="rId25" w:history="1">
+              <w:r>
+                <w:rPr>
+                  <w:rStyle w:val="Hyperlink"/>
+                </w:rPr>
+                <w:t>L1</w:t>
+              </w:r>
+            </w:hyperlink>
+          </w:p>
+          <w:p>
+            <w:hyperlink r:id="rId26" w:history="1">
+              <w:r>
+                <w:rPr>
+                  <w:rStyle w:val="Hyperlink"/>
+                </w:rPr>
+                <w:t>L2</w:t>
+              </w:r>
+            </w:hyperlink>
+          </w:p>
+          <w:p>
+            <w:hyperlink r:id="rId27" w:history="1">
+              <w:r>
+                <w:rPr>
+                  <w:rStyle w:val="Hyperlink"/>
+                </w:rPr>
+                <w:t>L3</w:t>
+              </w:r>
+            </w:hyperlink>
+          </w:p>
+          <w:p>
+            <w:hyperlink r:id="rId28" w:history="1">
+              <w:r>
+                <w:rPr>
+                  <w:rStyle w:val="Hyperlink"/>
+                </w:rPr>
+                <w:t>L4</w:t>
+              </w:r>
+            </w:hyperlink>
+          </w:p>
+          <w:p/>
+        </w:tc>
+        <w:tc>
+          <w:tcPr>
+            <w:tcW w:w="0" w:type="auto"/>
+            <w:tcBorders>
+              <w:top w:val="single" w:sz="8" w:space="0" w:color="000000"/>
+              <w:left w:val="single" w:sz="8" w:space="0" w:color="000000"/>
+              <w:bottom w:val="single" w:sz="8" w:space="0" w:color="000000"/>
+              <w:right w:val="single" w:sz="8" w:space="0" w:color="000000"/>
+            </w:tcBorders>
+            <w:tcMar>
+              <w:top w:w="100" w:type="dxa"/>
+              <w:left w:w="100" w:type="dxa"/>
+              <w:bottom w:w="100" w:type="dxa"/>
+              <w:right w:w="100" w:type="dxa"/>
+            </w:tcMar>
+            <w:hideMark/>
+          </w:tcPr>
+          <w:p>
+            <w:r>
+              <w:t>Cherry fizz meets soda clarity. This one’s exactly what it sounds like: a soda-shop mashup that’s citrus-bright and cherry-juicy at the same time. Built to feel bubbly, refreshing, and layered.</w:t>
+            </w:r>
+            <w:r>
+              <w:br/>
+            </w:r>
+            <w:r>
+              <w:br/>
+              <w:t>THE BACKSTORY:</w:t>
+            </w:r>
+            <w:r>
+              <w:br/>
+              <w:t>Cherry Limeade came up in craft circles for that obvious tart-cherry top note balanced with lime tension. Zeven Up is engineered to pop, with its serene lemon-lime aromatics that finish with a snap.</w:t>
+            </w:r>
+            <w:r>
+              <w:br/>
+            </w:r>
+            <w:r>
+              <w:br/>
+              <w:t>FLAVOR PROFILE:</w:t>
+            </w:r>
+            <w:r>
+              <w:br/>
+              <w:t>The cherry undertone gives the blend a body and sweetness, while Zeven Up supplies carbonation-like clarity that keeps the profile lively. Imagine a chilled cherry-lime soda where the cherry sits center stage and the citrus keeps it from feeling sticky.</w:t>
+            </w:r>
+            <w:r>
+              <w:br/>
+            </w:r>
+            <w:r>
+              <w:br/>
+              <w:t>WILL IT BLEND?</w:t>
+            </w:r>
+            <w:r>
+              <w:br/>
+              <w:t>Cherry Limeade provides the juicy backbone while Zeven Up brings the crisp, soda-pop lift. The contrast is cooperative, not combative; rich cherry meets a clean soda pop, finished with lively sparkle.</w:t>
+            </w:r>
+            <w:r>
+              <w:br/>
+            </w:r>
+            <w:r>
+              <w:br/>
+              <w:t>CULTURE CHECK:</w:t>
+            </w:r>
+            <w:r>
+              <w:br/>
+              <w:t>If this blend were a drink, what would it be? A cherry-lime spritzer? A street-cart refresher? Drop your pick below!</w:t>
+            </w:r>
+          </w:p>
+        </w:tc>
+        <w:tc>
+          <w:tcPr>
+            <w:tcW w:w="0" w:type="auto"/>
+            <w:tcBorders>
+              <w:top w:val="single" w:sz="8" w:space="0" w:color="000000"/>
+              <w:left w:val="single" w:sz="8" w:space="0" w:color="000000"/>
+              <w:bottom w:val="single" w:sz="8" w:space="0" w:color="000000"/>
+              <w:right w:val="single" w:sz="8" w:space="0" w:color="000000"/>
+            </w:tcBorders>
+            <w:tcMar>
+              <w:top w:w="100" w:type="dxa"/>
+              <w:left w:w="100" w:type="dxa"/>
+              <w:bottom w:w="100" w:type="dxa"/>
+              <w:right w:w="100" w:type="dxa"/>
+            </w:tcMar>
+            <w:hideMark/>
+          </w:tcPr>
+          <w:p>
+            <w:pPr>
+              <w:spacing w:after="150"/>
+            </w:pPr>
+          </w:p>
+        </w:tc>
+        <w:tc>
+          <w:tcPr>
+            <w:tcW w:w="0" w:type="auto"/>
+            <w:tcBorders>
+              <w:top w:val="single" w:sz="8" w:space="0" w:color="000000"/>
+              <w:left w:val="single" w:sz="8" w:space="0" w:color="000000"/>
+              <w:bottom w:val="single" w:sz="8" w:space="0" w:color="000000"/>
+              <w:right w:val="single" w:sz="8" w:space="0" w:color="000000"/>
+            </w:tcBorders>
+            <w:tcMar>
+              <w:top w:w="100" w:type="dxa"/>
+              <w:left w:w="100" w:type="dxa"/>
+              <w:bottom w:w="100" w:type="dxa"/>
+              <w:right w:w="100" w:type="dxa"/>
+            </w:tcMar>
+            <w:hideMark/>
+          </w:tcPr>
+          <w:p>
+            <w:pPr>
+              <w:spacing w:after="150"/>
+            </w:pPr>
+          </w:p>
+        </w:tc>
+        <w:tc>
+          <w:tcPr>
+            <w:tcW w:w="0" w:type="auto"/>
+            <w:tcBorders>
+              <w:top w:val="single" w:sz="8" w:space="0" w:color="000000"/>
+              <w:left w:val="single" w:sz="8" w:space="0" w:color="000000"/>
+              <w:bottom w:val="single" w:sz="8" w:space="0" w:color="000000"/>
+              <w:right w:val="single" w:sz="8" w:space="0" w:color="000000"/>
+            </w:tcBorders>
+            <w:tcMar>
+              <w:top w:w="100" w:type="dxa"/>
+              <w:left w:w="100" w:type="dxa"/>
+              <w:bottom w:w="100" w:type="dxa"/>
+              <w:right w:w="100" w:type="dxa"/>
+            </w:tcMar>
+            <w:hideMark/>
+          </w:tcPr>
+          <w:p>
+            <w:pPr>
+              <w:spacing w:after="150"/>
+            </w:pPr>
+            <w:r>
+              <w:t>#WillItBlend </w:t>
+            </w:r>
+          </w:p>
+        </w:tc>
+        <w:tc>
+          <w:tcPr>
+            <w:tcW w:w="688" w:type="dxa"/>
+            <w:tcBorders>
+              <w:top w:val="single" w:sz="8" w:space="0" w:color="000000"/>
+              <w:left w:val="single" w:sz="8" w:space="0" w:color="000000"/>
+              <w:bottom w:val="single" w:sz="8" w:space="0" w:color="000000"/>
+              <w:right w:val="single" w:sz="8" w:space="0" w:color="000000"/>
+            </w:tcBorders>
+            <w:tcMar>
+              <w:top w:w="100" w:type="dxa"/>
+              <w:left w:w="100" w:type="dxa"/>
+              <w:bottom w:w="100" w:type="dxa"/>
+              <w:right w:w="100" w:type="dxa"/>
+            </w:tcMar>
+            <w:hideMark/>
+          </w:tcPr>
+          <w:p>
+            <w:pPr>
+              <w:spacing w:after="150"/>
+            </w:pPr>
+            <w:r>
+              <w:t>Post</w:t>
+            </w:r>
+          </w:p>
+        </w:tc>
+      </w:tr>
+      <w:tr>
+        <w:tc>
+          <w:tcPr>
+            <w:tcW w:w="0" w:type="auto"/>
+            <w:tcBorders>
+              <w:top w:val="single" w:sz="8" w:space="0" w:color="000000"/>
+              <w:left w:val="single" w:sz="8" w:space="0" w:color="000000"/>
+              <w:bottom w:val="single" w:sz="8" w:space="0" w:color="000000"/>
+              <w:right w:val="single" w:sz="8" w:space="0" w:color="000000"/>
+            </w:tcBorders>
+            <w:tcMar>
+              <w:top w:w="100" w:type="dxa"/>
+              <w:left w:w="100" w:type="dxa"/>
+              <w:bottom w:w="100" w:type="dxa"/>
+              <w:right w:w="100" w:type="dxa"/>
+            </w:tcMar>
+            <w:hideMark/>
+          </w:tcPr>
+          <w:p>
+            <w:pPr>
+              <w:spacing w:after="150"/>
+            </w:pPr>
+            <w:r>
               <w:t>Pier</w:t>
             </w:r>
             <w:r>
@@ -2240,7 +2448,7 @@
             <w:hideMark/>
           </w:tcPr>
           <w:p>
-            <w:hyperlink r:id="rId21" w:history="1">
+            <w:hyperlink r:id="rId29" w:history="1">
               <w:r>
                 <w:rPr>
                   <w:rStyle w:val="Hyperlink"/>
@@ -2250,7 +2458,7 @@
             </w:hyperlink>
           </w:p>
           <w:p>
-            <w:hyperlink r:id="rId22" w:history="1">
+            <w:hyperlink r:id="rId30" w:history="1">
               <w:r>
                 <w:rPr>
                   <w:rStyle w:val="Hyperlink"/>
@@ -2260,7 +2468,7 @@
             </w:hyperlink>
           </w:p>
           <w:p>
-            <w:hyperlink r:id="rId23" w:history="1">
+            <w:hyperlink r:id="rId31" w:history="1">
               <w:r>
                 <w:rPr>
                   <w:rStyle w:val="Hyperlink"/>
@@ -2435,7 +2643,10 @@
             </w:r>
             <w:proofErr w:type="spellEnd"/>
             <w:r>
-              <w:t xml:space="preserve"> – The Chemistry of the Cure</w:t>
+              <w:t xml:space="preserve"> – </w:t>
+            </w:r>
+            <w:r>
+              <w:t>Proper Wicking While Vaping</w:t>
             </w:r>
           </w:p>
         </w:tc>
@@ -2511,6 +2722,66 @@
             </w:tcMar>
             <w:hideMark/>
           </w:tcPr>
+          <w:p>
+            <w:hyperlink r:id="rId32" w:history="1">
+              <w:r>
+                <w:rPr>
+                  <w:rStyle w:val="Hyperlink"/>
+                </w:rPr>
+                <w:t>L1</w:t>
+              </w:r>
+            </w:hyperlink>
+          </w:p>
+          <w:p>
+            <w:hyperlink r:id="rId33" w:history="1">
+              <w:r>
+                <w:rPr>
+                  <w:rStyle w:val="Hyperlink"/>
+                </w:rPr>
+                <w:t>L2</w:t>
+              </w:r>
+            </w:hyperlink>
+          </w:p>
+          <w:p>
+            <w:hyperlink r:id="rId34" w:history="1">
+              <w:r>
+                <w:rPr>
+                  <w:rStyle w:val="Hyperlink"/>
+                </w:rPr>
+                <w:t>L3</w:t>
+              </w:r>
+            </w:hyperlink>
+          </w:p>
+          <w:p>
+            <w:hyperlink r:id="rId35" w:history="1">
+              <w:r>
+                <w:rPr>
+                  <w:rStyle w:val="Hyperlink"/>
+                </w:rPr>
+                <w:t>L4</w:t>
+              </w:r>
+            </w:hyperlink>
+          </w:p>
+          <w:p>
+            <w:hyperlink r:id="rId36" w:history="1">
+              <w:r>
+                <w:rPr>
+                  <w:rStyle w:val="Hyperlink"/>
+                </w:rPr>
+                <w:t>L5</w:t>
+              </w:r>
+            </w:hyperlink>
+          </w:p>
+          <w:p>
+            <w:hyperlink r:id="rId37" w:history="1">
+              <w:r>
+                <w:rPr>
+                  <w:rStyle w:val="Hyperlink"/>
+                </w:rPr>
+                <w:t>L6</w:t>
+              </w:r>
+            </w:hyperlink>
+          </w:p>
           <w:p/>
         </w:tc>
         <w:tc>
@@ -2532,9 +2803,90 @@
           </w:tcPr>
           <w:p>
             <w:r>
-              <w:t>Moisture content, time, and temperature; what’s really happening on a chemical level?</w:t>
-            </w:r>
-          </w:p>
+              <w:t>Wicking: The Flow Factor</w:t>
+            </w:r>
+          </w:p>
+          <w:p>
+            <w:r>
+              <w:t xml:space="preserve">The ideal vapor experience starts long before the first pull. Some of the most common issues we see with vaporizers are due to poor wicking, including clogging, harsh hits, or uneven vapor. In this </w:t>
+            </w:r>
+            <w:proofErr w:type="spellStart"/>
+            <w:r>
+              <w:t>SmoothiEDU</w:t>
+            </w:r>
+            <w:proofErr w:type="spellEnd"/>
+            <w:r>
+              <w:t xml:space="preserve"> breakdown, we’re going to discuss how wicking, alongside oil formulation, terpenes, and heat work together to produce a smooth experience.</w:t>
+            </w:r>
+          </w:p>
+          <w:p/>
+          <w:p>
+            <w:r>
+              <w:t>From Tank to Coil:</w:t>
+            </w:r>
+          </w:p>
+          <w:p>
+            <w:r>
+              <w:t xml:space="preserve">The term “wicking” refers to the process that draws oil from the tank into the coil. When flow is properly balanced, the coil stays evenly saturated, delivering smooth vapor and clean flavor. However, if that balance is disrupted, coils can overheat, terpenes may degrade, and overall performance can suffer. Some brands utilize diluents in order to help oil flow more consistently, but this is not a consistent or health-conscious way of maintaining a properly wicked </w:t>
+            </w:r>
+            <w:proofErr w:type="spellStart"/>
+            <w:r>
+              <w:t>coil.Specifically</w:t>
+            </w:r>
+            <w:proofErr w:type="spellEnd"/>
+            <w:r>
+              <w:t>, overused or poorly matched diluents can affect flavor and vapor consistency, making balance especially important. An important factor is also keeping the device upright and fully charged whenever possible. Maximizing the exposure of the oil to the tank will maximize your vaping experience. When fully charged, the vaporizer delivers the optimal level of power to the coil, making sure the wicking continues consistently while hit, and the coil stays charged with oil.</w:t>
+            </w:r>
+          </w:p>
+          <w:p/>
+          <w:p>
+            <w:r>
+              <w:t>How Heat Affects Wicking:</w:t>
+            </w:r>
+          </w:p>
+          <w:p>
+            <w:r>
+              <w:t>. Since oil behaves differently as temperature rises, as the device warms, viscosity drops and flow increases. Hardware that is well designed</w:t>
+            </w:r>
+            <w:r>
+              <w:t xml:space="preserve">. </w:t>
+            </w:r>
+            <w:r>
+              <w:t xml:space="preserve">enables wicking to keep pace with heat, which helps to prevent dry hits and clogging from start to finish. </w:t>
+            </w:r>
+            <w:proofErr w:type="spellStart"/>
+            <w:r>
+              <w:t>Smoothe</w:t>
+            </w:r>
+            <w:proofErr w:type="spellEnd"/>
+            <w:r>
+              <w:t xml:space="preserve"> Bar’s oil formulation is tested specifically for variables like viscosity to make sure each hit is working hand-in-hand with the ceramic coil.</w:t>
+            </w:r>
+          </w:p>
+          <w:p/>
+          <w:p>
+            <w:r>
+              <w:t>Concluding Thoughts:</w:t>
+            </w:r>
+          </w:p>
+          <w:p>
+            <w:r>
+              <w:t>All in all, proper wicking depends on the balance between oil formulation, heat, and hardware design. When these elements align, vapor stays smooth, flavor holds true, and performance remains consistent. At Smoothie Bar, we design with intent so every pull feels just right.</w:t>
+            </w:r>
+          </w:p>
+          <w:p/>
+          <w:p>
+            <w:r>
+              <w:t>What is the deciding factor that makes a vape feel “just right” to you?</w:t>
+            </w:r>
+          </w:p>
+          <w:p/>
+          <w:p>
+            <w:r>
+              <w:t>#Smoothiebar #smoothiEDU #CannabisEducation #VapeScience #WhatsYourBlend</w:t>
+            </w:r>
+          </w:p>
+          <w:p/>
         </w:tc>
         <w:tc>
           <w:tcPr>
@@ -2745,6 +3097,46 @@
             </w:tcMar>
             <w:hideMark/>
           </w:tcPr>
+          <w:p>
+            <w:hyperlink r:id="rId38" w:history="1">
+              <w:r>
+                <w:rPr>
+                  <w:rStyle w:val="Hyperlink"/>
+                </w:rPr>
+                <w:t>L1</w:t>
+              </w:r>
+            </w:hyperlink>
+          </w:p>
+          <w:p>
+            <w:hyperlink r:id="rId39" w:history="1">
+              <w:r>
+                <w:rPr>
+                  <w:rStyle w:val="Hyperlink"/>
+                </w:rPr>
+                <w:t>L2</w:t>
+              </w:r>
+            </w:hyperlink>
+          </w:p>
+          <w:p>
+            <w:hyperlink r:id="rId40" w:history="1">
+              <w:r>
+                <w:rPr>
+                  <w:rStyle w:val="Hyperlink"/>
+                </w:rPr>
+                <w:t>L3</w:t>
+              </w:r>
+            </w:hyperlink>
+          </w:p>
+          <w:p>
+            <w:hyperlink r:id="rId41" w:history="1">
+              <w:r>
+                <w:rPr>
+                  <w:rStyle w:val="Hyperlink"/>
+                </w:rPr>
+                <w:t>L4</w:t>
+              </w:r>
+            </w:hyperlink>
+          </w:p>
           <w:p/>
         </w:tc>
         <w:tc>
@@ -2766,24 +3158,59 @@
           </w:tcPr>
           <w:p>
             <w:r>
-              <w:t>Sweet, earthy cocoa meet</w:t>
-            </w:r>
-            <w:r>
-              <w:t xml:space="preserve">s </w:t>
-            </w:r>
-            <w:r>
-              <w:t>citrus</w:t>
-            </w:r>
-            <w:r>
-              <w:t xml:space="preserve"> </w:t>
-            </w:r>
-            <w:r>
-              <w:t xml:space="preserve">sharpness. A </w:t>
-            </w:r>
-            <w:r>
-              <w:t>crossover that pushes the limits of contrast.</w:t>
-            </w:r>
-          </w:p>
+              <w:t>LAVA CAKE × SOUR DIESEL: </w:t>
+            </w:r>
+          </w:p>
+          <w:p>
+            <w:r>
+              <w:t>This blend features a bold fusion where sweetness and citrus intertwine, creating a layered flavor profile that is unmistakable. Sour Diesel; a notoriously influential strain known for its pungent aroma delivers an uplifting, energetic effect and is famous for driving creative inspiration. On the other hand, Lava Cake is a product of modern cannabis genetics. It delivers a subtle sweetness with an aroma of vanilla, mint, and chocolate. These two strains are representative of the polarity and evolution of cannabis culture by combining modern cannabis genetics with a cultural significance that few strains are able to boast.</w:t>
+            </w:r>
+          </w:p>
+          <w:p/>
+          <w:p>
+            <w:r>
+              <w:t>THE BACKSTORY:</w:t>
+            </w:r>
+          </w:p>
+          <w:p>
+            <w:r>
+              <w:t>Lava Cake has gained recognition for its dessert like sweetness and smooth, mellow effects. At the same time, Sour Diesel shines through with its distinct sharpness, zesty profile and cerebral effects. If you’ve ever done consumer research on cannabis products, then probably heard the name Sour Diesel. It is a strain that carries a legacy; its nose curling aroma has defined an era in Cannabis culture and is a known favorite of many musical artists. . </w:t>
+            </w:r>
+            <w:r>
+              <w:br/>
+            </w:r>
+          </w:p>
+          <w:p>
+            <w:r>
+              <w:t>FLAVOR PROFILE:</w:t>
+            </w:r>
+          </w:p>
+          <w:p>
+            <w:r>
+              <w:t>This is a heavenly blend that combines the undertones of cocoa and vanilla cream with a sour zest. This duo may sound like a bold contrast of flavors, and it certainly is. With an intentionally provocative, yet dynamic flavor that coats your palate, this is a blend that will push your taste buds to their limit. An experience akin to indulging in a thick slice of rich chocolate cake, with a hint of lemon zest…be prepared for a flavor sensation that will have you begging for more!.</w:t>
+            </w:r>
+          </w:p>
+          <w:p/>
+          <w:p>
+            <w:r>
+              <w:t>WILL IT BLEND?</w:t>
+            </w:r>
+            <w:r>
+              <w:br/>
+              <w:t>As we’ve already explained, these two strains are quite polar in their nature. Together, however, they form a symbiotic relationship that delivers the perfect mix of sweet and sour. While Lava Cake provides the decadent foundation, Sour Diesel brings the citrus gassy undertones. The outcome of combining these two strains is a complementary blend where sweet cake and sour gas work together in perfect harmony.</w:t>
+            </w:r>
+          </w:p>
+          <w:p/>
+          <w:p>
+            <w:r>
+              <w:t>CULTURE CHECK:</w:t>
+            </w:r>
+            <w:r>
+              <w:br/>
+              <w:t>Maybe the blend is starting to hit, but all that talk about cake made me hungry! What are your go-to munchies after a sesh? Let us know your pick below!</w:t>
+            </w:r>
+          </w:p>
+          <w:p/>
         </w:tc>
         <w:tc>
           <w:tcPr>
@@ -8034,8 +8461,8 @@
       </w:r>
     </w:p>
     <w:sectPr>
-      <w:headerReference w:type="default" r:id="rId24"/>
-      <w:footerReference w:type="default" r:id="rId25"/>
+      <w:headerReference w:type="default" r:id="rId42"/>
+      <w:footerReference w:type="default" r:id="rId43"/>
       <w:pgSz w:w="11906" w:h="16838"/>
       <w:pgMar w:top="1440" w:right="1440" w:bottom="1440" w:left="1440" w:header="708" w:footer="708" w:gutter="0"/>
       <w:cols w:space="720"/>
@@ -9013,6 +9440,19 @@
       <w:u w:val="single"/>
     </w:rPr>
   </w:style>
+  <w:style w:type="paragraph" w:styleId="NormalWeb">
+    <w:name w:val="Normal (Web)"/>
+    <w:basedOn w:val="Normal"/>
+    <w:uiPriority w:val="99"/>
+    <w:semiHidden/>
+    <w:unhideWhenUsed/>
+    <w:rsid w:val="002824B3"/>
+    <w:rPr>
+      <w:rFonts w:ascii="Times New Roman" w:hAnsi="Times New Roman" w:cs="Times New Roman"/>
+      <w:sz w:val="24"/>
+      <w:szCs w:val="24"/>
+    </w:rPr>
+  </w:style>
 </w:styles>
 </file>
 

</xml_diff>